<commit_message>
end of semester commits
</commit_message>
<xml_diff>
--- a/QAP3/archive/QAP3.S3.FullStack-GET.docx
+++ b/QAP3/archive/QAP3.S3.FullStack-GET.docx
@@ -1,6 +1,6 @@
 
 <file path=word/document.xml><?xml version="1.0" encoding="utf-8"?>
-<w:document xmlns:wpc="http://schemas.microsoft.com/office/word/2010/wordprocessingCanvas" xmlns:cx="http://schemas.microsoft.com/office/drawing/2014/chartex" xmlns:cx1="http://schemas.microsoft.com/office/drawing/2015/9/8/chartex" xmlns:cx2="http://schemas.microsoft.com/office/drawing/2015/10/21/chartex" xmlns:cx3="http://schemas.microsoft.com/office/drawing/2016/5/9/chartex" xmlns:cx4="http://schemas.microsoft.com/office/drawing/2016/5/10/chartex" xmlns:cx5="http://schemas.microsoft.com/office/drawing/2016/5/11/chartex" xmlns:cx6="http://schemas.microsoft.com/office/drawing/2016/5/12/chartex" xmlns:cx7="http://schemas.microsoft.com/office/drawing/2016/5/13/chartex" xmlns:cx8="http://schemas.microsoft.com/office/drawing/2016/5/14/chartex" xmlns:mc="http://schemas.openxmlformats.org/markup-compatibility/2006" xmlns:aink="http://schemas.microsoft.com/office/drawing/2016/ink" xmlns:am3d="http://schemas.microsoft.com/office/drawing/2017/model3d" xmlns:o="urn:schemas-microsoft-com:office:office" xmlns:r="http://schemas.openxmlformats.org/officeDocument/2006/relationships" xmlns:m="http://schemas.openxmlformats.org/officeDocument/2006/math" xmlns:v="urn:schemas-microsoft-com:vml" xmlns:wp14="http://schemas.microsoft.com/office/word/2010/wordprocessingDrawing" xmlns:wp="http://schemas.openxmlformats.org/drawingml/2006/wordprocessingDrawing" xmlns:w10="urn:schemas-microsoft-com:office:word" xmlns:w="http://schemas.openxmlformats.org/wordprocessingml/2006/main" xmlns:w14="http://schemas.microsoft.com/office/word/2010/wordml" xmlns:w15="http://schemas.microsoft.com/office/word/2012/wordml" xmlns:w16cex="http://schemas.microsoft.com/office/word/2018/wordml/cex" xmlns:w16cid="http://schemas.microsoft.com/office/word/2016/wordml/cid" xmlns:w16="http://schemas.microsoft.com/office/word/2018/wordml" xmlns:w16sdtdh="http://schemas.microsoft.com/office/word/2020/wordml/sdtdatahash" xmlns:w16se="http://schemas.microsoft.com/office/word/2015/wordml/symex" xmlns:wpg="http://schemas.microsoft.com/office/word/2010/wordprocessingGroup" xmlns:wpi="http://schemas.microsoft.com/office/word/2010/wordprocessingInk" xmlns:wne="http://schemas.microsoft.com/office/word/2006/wordml" xmlns:wps="http://schemas.microsoft.com/office/word/2010/wordprocessingShape" mc:Ignorable="w14 w15 w16se w16cid w16 w16cex w16sdtdh wp14">
+<w:document xmlns:wpc="http://schemas.microsoft.com/office/word/2010/wordprocessingCanvas" xmlns:cx="http://schemas.microsoft.com/office/drawing/2014/chartex" xmlns:cx1="http://schemas.microsoft.com/office/drawing/2015/9/8/chartex" xmlns:cx2="http://schemas.microsoft.com/office/drawing/2015/10/21/chartex" xmlns:cx3="http://schemas.microsoft.com/office/drawing/2016/5/9/chartex" xmlns:cx4="http://schemas.microsoft.com/office/drawing/2016/5/10/chartex" xmlns:cx5="http://schemas.microsoft.com/office/drawing/2016/5/11/chartex" xmlns:cx6="http://schemas.microsoft.com/office/drawing/2016/5/12/chartex" xmlns:cx7="http://schemas.microsoft.com/office/drawing/2016/5/13/chartex" xmlns:cx8="http://schemas.microsoft.com/office/drawing/2016/5/14/chartex" xmlns:mc="http://schemas.openxmlformats.org/markup-compatibility/2006" xmlns:aink="http://schemas.microsoft.com/office/drawing/2016/ink" xmlns:am3d="http://schemas.microsoft.com/office/drawing/2017/model3d" xmlns:o="urn:schemas-microsoft-com:office:office" xmlns:oel="http://schemas.microsoft.com/office/2019/extlst" xmlns:r="http://schemas.openxmlformats.org/officeDocument/2006/relationships" xmlns:m="http://schemas.openxmlformats.org/officeDocument/2006/math" xmlns:v="urn:schemas-microsoft-com:vml" xmlns:wp14="http://schemas.microsoft.com/office/word/2010/wordprocessingDrawing" xmlns:wp="http://schemas.openxmlformats.org/drawingml/2006/wordprocessingDrawing" xmlns:w10="urn:schemas-microsoft-com:office:word" xmlns:w="http://schemas.openxmlformats.org/wordprocessingml/2006/main" xmlns:w14="http://schemas.microsoft.com/office/word/2010/wordml" xmlns:w15="http://schemas.microsoft.com/office/word/2012/wordml" xmlns:w16cex="http://schemas.microsoft.com/office/word/2018/wordml/cex" xmlns:w16cid="http://schemas.microsoft.com/office/word/2016/wordml/cid" xmlns:w16="http://schemas.microsoft.com/office/word/2018/wordml" xmlns:w16sdtdh="http://schemas.microsoft.com/office/word/2020/wordml/sdtdatahash" xmlns:w16se="http://schemas.microsoft.com/office/word/2015/wordml/symex" xmlns:wpg="http://schemas.microsoft.com/office/word/2010/wordprocessingGroup" xmlns:wpi="http://schemas.microsoft.com/office/word/2010/wordprocessingInk" xmlns:wne="http://schemas.microsoft.com/office/word/2006/wordml" xmlns:wps="http://schemas.microsoft.com/office/word/2010/wordprocessingShape" mc:Ignorable="w14 w15 w16se w16cid w16 w16cex w16sdtdh wp14">
   <w:body>
     <w:p>
       <w:pPr>
@@ -164,7 +164,7 @@
               </wp:anchor>
             </w:drawing>
           </mc:Choice>
-          <mc:Fallback xmlns:pic="http://schemas.openxmlformats.org/drawingml/2006/picture" xmlns:a="http://schemas.openxmlformats.org/drawingml/2006/main">
+          <mc:Fallback xmlns:a="http://schemas.openxmlformats.org/drawingml/2006/main" xmlns:pic="http://schemas.openxmlformats.org/drawingml/2006/picture">
             <w:pict>
               <v:line id="Straight Connector 1" style="position:absolute;flip:y;z-index:251659264;visibility:visible;mso-wrap-style:square;mso-width-percent:0;mso-height-percent:0;mso-wrap-distance-left:9pt;mso-wrap-distance-top:0;mso-wrap-distance-right:9pt;mso-wrap-distance-bottom:0;mso-position-horizontal:absolute;mso-position-horizontal-relative:text;mso-position-vertical:absolute;mso-position-vertical-relative:text;mso-width-percent:0;mso-height-percent:0;mso-width-relative:margin;mso-height-relative:margin" o:spid="_x0000_s1026" strokecolor="black [3200]" strokeweight=".5pt" from="86.2pt,14.6pt" to="478.45pt,14.6pt" w14:anchorId="71BD62AE" o:gfxdata="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">
                 <v:stroke joinstyle="miter"/>
@@ -329,7 +329,7 @@
               </wp:anchor>
             </w:drawing>
           </mc:Choice>
-          <mc:Fallback xmlns:pic="http://schemas.openxmlformats.org/drawingml/2006/picture" xmlns:a="http://schemas.openxmlformats.org/drawingml/2006/main">
+          <mc:Fallback xmlns:a="http://schemas.openxmlformats.org/drawingml/2006/main" xmlns:pic="http://schemas.openxmlformats.org/drawingml/2006/picture">
             <w:pict>
               <v:line id="Straight Connector 2" style="position:absolute;z-index:251661312;visibility:visible;mso-wrap-style:square;mso-width-percent:0;mso-height-percent:0;mso-wrap-distance-left:9pt;mso-wrap-distance-top:0;mso-wrap-distance-right:9pt;mso-wrap-distance-bottom:0;mso-position-horizontal:absolute;mso-position-horizontal-relative:text;mso-position-vertical:absolute;mso-position-vertical-relative:text;mso-width-percent:0;mso-height-percent:0;mso-width-relative:margin;mso-height-relative:margin" o:spid="_x0000_s1026" strokecolor="black [3200]" strokeweight=".5pt" from="90pt,12.8pt" to="477.75pt,12.8pt" w14:anchorId="3675FD17" o:gfxdata="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">
                 <v:stroke joinstyle="miter"/>
@@ -373,7 +373,24 @@
           <w:color w:val="000000" w:themeColor="text1"/>
         </w:rPr>
         <w:tab/>
-        <w:t>March 2022</w:t>
+      </w:r>
+      <w:r>
+        <w:rPr>
+          <w:rFonts w:asciiTheme="minorHAnsi" w:hAnsiTheme="minorHAnsi" w:cstheme="minorHAnsi"/>
+          <w:b/>
+          <w:bCs/>
+          <w:color w:val="000000" w:themeColor="text1"/>
+        </w:rPr>
+        <w:t>July</w:t>
+      </w:r>
+      <w:r>
+        <w:rPr>
+          <w:rFonts w:asciiTheme="minorHAnsi" w:hAnsiTheme="minorHAnsi" w:cstheme="minorHAnsi"/>
+          <w:b/>
+          <w:bCs/>
+          <w:color w:val="000000" w:themeColor="text1"/>
+        </w:rPr>
+        <w:t xml:space="preserve"> 2022</w:t>
       </w:r>
     </w:p>
     <w:p>
@@ -1532,7 +1549,21 @@
           <w:rFonts w:asciiTheme="minorHAnsi" w:hAnsiTheme="minorHAnsi" w:cstheme="minorHAnsi"/>
           <w:color w:val="000000" w:themeColor="text1"/>
         </w:rPr>
-        <w:t>Please work alone on this QAP. Ask for help from classmates, the instructor, the TA, or other resources. Please create an original work.</w:t>
+        <w:t xml:space="preserve">Please work alone on this QAP. Ask for help from classmates, the instructor, the </w:t>
+      </w:r>
+      <w:r>
+        <w:rPr>
+          <w:rFonts w:asciiTheme="minorHAnsi" w:hAnsiTheme="minorHAnsi" w:cstheme="minorHAnsi"/>
+          <w:color w:val="000000" w:themeColor="text1"/>
+        </w:rPr>
+        <w:t>KPM</w:t>
+      </w:r>
+      <w:r>
+        <w:rPr>
+          <w:rFonts w:asciiTheme="minorHAnsi" w:hAnsiTheme="minorHAnsi" w:cstheme="minorHAnsi"/>
+          <w:color w:val="000000" w:themeColor="text1"/>
+        </w:rPr>
+        <w:t>, or other resources. Please create an original work.</w:t>
       </w:r>
     </w:p>
     <w:p>
@@ -1621,7 +1652,23 @@
           <w:rFonts w:asciiTheme="minorHAnsi" w:hAnsiTheme="minorHAnsi" w:cstheme="minorHAnsi"/>
           <w:color w:val="000000" w:themeColor="text1"/>
         </w:rPr>
-        <w:t>stories from the list below and develop a full-stack solution;</w:t>
+        <w:t xml:space="preserve">stories from the list below and develop a </w:t>
+      </w:r>
+      <w:proofErr w:type="gramStart"/>
+      <w:r>
+        <w:rPr>
+          <w:rFonts w:asciiTheme="minorHAnsi" w:hAnsiTheme="minorHAnsi" w:cstheme="minorHAnsi"/>
+          <w:color w:val="000000" w:themeColor="text1"/>
+        </w:rPr>
+        <w:t>full-stack</w:t>
+      </w:r>
+      <w:proofErr w:type="gramEnd"/>
+      <w:r>
+        <w:rPr>
+          <w:rFonts w:asciiTheme="minorHAnsi" w:hAnsiTheme="minorHAnsi" w:cstheme="minorHAnsi"/>
+          <w:color w:val="000000" w:themeColor="text1"/>
+        </w:rPr>
+        <w:t xml:space="preserve"> solution;</w:t>
       </w:r>
     </w:p>
     <w:p>
@@ -2664,7 +2711,23 @@
           <w:rFonts w:asciiTheme="minorHAnsi" w:hAnsiTheme="minorHAnsi" w:cstheme="minorHAnsi"/>
           <w:color w:val="000000" w:themeColor="text1"/>
         </w:rPr>
-        <w:t xml:space="preserve">Phase 3: Build the index.js file which implements the express code to serve up a web server. At this time, in your routes folder, also create the </w:t>
+        <w:t xml:space="preserve">Phase 3: Build the index.js file which implements the express code to serve up a web server. </w:t>
+      </w:r>
+      <w:proofErr w:type="gramStart"/>
+      <w:r>
+        <w:rPr>
+          <w:rFonts w:asciiTheme="minorHAnsi" w:hAnsiTheme="minorHAnsi" w:cstheme="minorHAnsi"/>
+          <w:color w:val="000000" w:themeColor="text1"/>
+        </w:rPr>
+        <w:t>At this time</w:t>
+      </w:r>
+      <w:proofErr w:type="gramEnd"/>
+      <w:r>
+        <w:rPr>
+          <w:rFonts w:asciiTheme="minorHAnsi" w:hAnsiTheme="minorHAnsi" w:cstheme="minorHAnsi"/>
+          <w:color w:val="000000" w:themeColor="text1"/>
+        </w:rPr>
+        <w:t xml:space="preserve">, in your routes folder, also create the </w:t>
       </w:r>
       <w:proofErr w:type="spellStart"/>
       <w:r>
@@ -3093,11 +3156,19 @@
         <w:t xml:space="preserve"> an easily understood file naming convention. All files should be added to a single zip file using your name as part of the file name. (</w:t>
       </w:r>
       <w:proofErr w:type="spellStart"/>
-      <w:r>
-        <w:rPr>
-          <w:rFonts w:asciiTheme="minorHAnsi" w:hAnsiTheme="minorHAnsi" w:cstheme="minorHAnsi"/>
-        </w:rPr>
-        <w:t>eg.</w:t>
+      <w:proofErr w:type="gramStart"/>
+      <w:r>
+        <w:rPr>
+          <w:rFonts w:asciiTheme="minorHAnsi" w:hAnsiTheme="minorHAnsi" w:cstheme="minorHAnsi"/>
+        </w:rPr>
+        <w:t>eg</w:t>
+      </w:r>
+      <w:proofErr w:type="gramEnd"/>
+      <w:r>
+        <w:rPr>
+          <w:rFonts w:asciiTheme="minorHAnsi" w:hAnsiTheme="minorHAnsi" w:cstheme="minorHAnsi"/>
+        </w:rPr>
+        <w:t>.</w:t>
       </w:r>
       <w:proofErr w:type="spellEnd"/>
       <w:r>
@@ -3164,7 +3235,7 @@
 </file>
 
 <file path=word/numbering.xml><?xml version="1.0" encoding="utf-8"?>
-<w:numbering xmlns:wpc="http://schemas.microsoft.com/office/word/2010/wordprocessingCanvas" xmlns:cx="http://schemas.microsoft.com/office/drawing/2014/chartex" xmlns:cx1="http://schemas.microsoft.com/office/drawing/2015/9/8/chartex" xmlns:cx2="http://schemas.microsoft.com/office/drawing/2015/10/21/chartex" xmlns:cx3="http://schemas.microsoft.com/office/drawing/2016/5/9/chartex" xmlns:cx4="http://schemas.microsoft.com/office/drawing/2016/5/10/chartex" xmlns:cx5="http://schemas.microsoft.com/office/drawing/2016/5/11/chartex" xmlns:cx6="http://schemas.microsoft.com/office/drawing/2016/5/12/chartex" xmlns:cx7="http://schemas.microsoft.com/office/drawing/2016/5/13/chartex" xmlns:cx8="http://schemas.microsoft.com/office/drawing/2016/5/14/chartex" xmlns:mc="http://schemas.openxmlformats.org/markup-compatibility/2006" xmlns:aink="http://schemas.microsoft.com/office/drawing/2016/ink" xmlns:am3d="http://schemas.microsoft.com/office/drawing/2017/model3d" xmlns:o="urn:schemas-microsoft-com:office:office" xmlns:r="http://schemas.openxmlformats.org/officeDocument/2006/relationships" xmlns:m="http://schemas.openxmlformats.org/officeDocument/2006/math" xmlns:v="urn:schemas-microsoft-com:vml" xmlns:wp14="http://schemas.microsoft.com/office/word/2010/wordprocessingDrawing" xmlns:wp="http://schemas.openxmlformats.org/drawingml/2006/wordprocessingDrawing" xmlns:w10="urn:schemas-microsoft-com:office:word" xmlns:w="http://schemas.openxmlformats.org/wordprocessingml/2006/main" xmlns:w14="http://schemas.microsoft.com/office/word/2010/wordml" xmlns:w15="http://schemas.microsoft.com/office/word/2012/wordml" xmlns:w16cex="http://schemas.microsoft.com/office/word/2018/wordml/cex" xmlns:w16cid="http://schemas.microsoft.com/office/word/2016/wordml/cid" xmlns:w16="http://schemas.microsoft.com/office/word/2018/wordml" xmlns:w16sdtdh="http://schemas.microsoft.com/office/word/2020/wordml/sdtdatahash" xmlns:w16se="http://schemas.microsoft.com/office/word/2015/wordml/symex" xmlns:wpg="http://schemas.microsoft.com/office/word/2010/wordprocessingGroup" xmlns:wpi="http://schemas.microsoft.com/office/word/2010/wordprocessingInk" xmlns:wne="http://schemas.microsoft.com/office/word/2006/wordml" xmlns:wps="http://schemas.microsoft.com/office/word/2010/wordprocessingShape" mc:Ignorable="w14 w15 w16se w16cid w16 w16cex w16sdtdh wp14">
+<w:numbering xmlns:wpc="http://schemas.microsoft.com/office/word/2010/wordprocessingCanvas" xmlns:cx="http://schemas.microsoft.com/office/drawing/2014/chartex" xmlns:cx1="http://schemas.microsoft.com/office/drawing/2015/9/8/chartex" xmlns:cx2="http://schemas.microsoft.com/office/drawing/2015/10/21/chartex" xmlns:cx3="http://schemas.microsoft.com/office/drawing/2016/5/9/chartex" xmlns:cx4="http://schemas.microsoft.com/office/drawing/2016/5/10/chartex" xmlns:cx5="http://schemas.microsoft.com/office/drawing/2016/5/11/chartex" xmlns:cx6="http://schemas.microsoft.com/office/drawing/2016/5/12/chartex" xmlns:cx7="http://schemas.microsoft.com/office/drawing/2016/5/13/chartex" xmlns:cx8="http://schemas.microsoft.com/office/drawing/2016/5/14/chartex" xmlns:mc="http://schemas.openxmlformats.org/markup-compatibility/2006" xmlns:aink="http://schemas.microsoft.com/office/drawing/2016/ink" xmlns:am3d="http://schemas.microsoft.com/office/drawing/2017/model3d" xmlns:o="urn:schemas-microsoft-com:office:office" xmlns:oel="http://schemas.microsoft.com/office/2019/extlst" xmlns:r="http://schemas.openxmlformats.org/officeDocument/2006/relationships" xmlns:m="http://schemas.openxmlformats.org/officeDocument/2006/math" xmlns:v="urn:schemas-microsoft-com:vml" xmlns:wp14="http://schemas.microsoft.com/office/word/2010/wordprocessingDrawing" xmlns:wp="http://schemas.openxmlformats.org/drawingml/2006/wordprocessingDrawing" xmlns:w10="urn:schemas-microsoft-com:office:word" xmlns:w="http://schemas.openxmlformats.org/wordprocessingml/2006/main" xmlns:w14="http://schemas.microsoft.com/office/word/2010/wordml" xmlns:w15="http://schemas.microsoft.com/office/word/2012/wordml" xmlns:w16cex="http://schemas.microsoft.com/office/word/2018/wordml/cex" xmlns:w16cid="http://schemas.microsoft.com/office/word/2016/wordml/cid" xmlns:w16="http://schemas.microsoft.com/office/word/2018/wordml" xmlns:w16sdtdh="http://schemas.microsoft.com/office/word/2020/wordml/sdtdatahash" xmlns:w16se="http://schemas.microsoft.com/office/word/2015/wordml/symex" xmlns:wpg="http://schemas.microsoft.com/office/word/2010/wordprocessingGroup" xmlns:wpi="http://schemas.microsoft.com/office/word/2010/wordprocessingInk" xmlns:wne="http://schemas.microsoft.com/office/word/2006/wordml" xmlns:wps="http://schemas.microsoft.com/office/word/2010/wordprocessingShape" mc:Ignorable="w14 w15 w16se w16cid w16 w16cex w16sdtdh wp14">
   <w:abstractNum w:abstractNumId="0" w15:restartNumberingAfterBreak="0">
     <w:nsid w:val="0C471FF4"/>
     <w:multiLevelType w:val="hybridMultilevel"/>
@@ -4390,46 +4461,46 @@
       </w:pPr>
     </w:lvl>
   </w:abstractNum>
-  <w:num w:numId="1">
+  <w:num w:numId="1" w16cid:durableId="1120606356">
     <w:abstractNumId w:val="7"/>
   </w:num>
-  <w:num w:numId="2">
+  <w:num w:numId="2" w16cid:durableId="740295127">
     <w:abstractNumId w:val="6"/>
   </w:num>
-  <w:num w:numId="3">
+  <w:num w:numId="3" w16cid:durableId="123621177">
     <w:abstractNumId w:val="13"/>
   </w:num>
-  <w:num w:numId="4">
+  <w:num w:numId="4" w16cid:durableId="504370432">
     <w:abstractNumId w:val="10"/>
   </w:num>
-  <w:num w:numId="5">
+  <w:num w:numId="5" w16cid:durableId="868026278">
     <w:abstractNumId w:val="8"/>
   </w:num>
-  <w:num w:numId="6">
+  <w:num w:numId="6" w16cid:durableId="152109165">
     <w:abstractNumId w:val="2"/>
   </w:num>
-  <w:num w:numId="7">
+  <w:num w:numId="7" w16cid:durableId="481391658">
     <w:abstractNumId w:val="11"/>
   </w:num>
-  <w:num w:numId="8">
+  <w:num w:numId="8" w16cid:durableId="44253983">
     <w:abstractNumId w:val="4"/>
   </w:num>
-  <w:num w:numId="9">
+  <w:num w:numId="9" w16cid:durableId="1652826749">
     <w:abstractNumId w:val="5"/>
   </w:num>
-  <w:num w:numId="10">
+  <w:num w:numId="10" w16cid:durableId="1108622291">
     <w:abstractNumId w:val="0"/>
   </w:num>
-  <w:num w:numId="11">
+  <w:num w:numId="11" w16cid:durableId="735321298">
     <w:abstractNumId w:val="9"/>
   </w:num>
-  <w:num w:numId="12">
+  <w:num w:numId="12" w16cid:durableId="1272863000">
     <w:abstractNumId w:val="3"/>
   </w:num>
-  <w:num w:numId="13">
+  <w:num w:numId="13" w16cid:durableId="1029574839">
     <w:abstractNumId w:val="1"/>
   </w:num>
-  <w:num w:numId="14">
+  <w:num w:numId="14" w16cid:durableId="321783115">
     <w:abstractNumId w:val="12"/>
   </w:num>
 </w:numbering>
@@ -5228,10 +5299,6 @@
 </file>
 
 <file path=customXml/item1.xml><?xml version="1.0" encoding="utf-8"?>
-<b:Sources xmlns:b="http://schemas.openxmlformats.org/officeDocument/2006/bibliography" xmlns="http://schemas.openxmlformats.org/officeDocument/2006/bibliography" SelectedStyle="\APASixthEditionOfficeOnline.xsl" StyleName="APA" Version="6"/>
-</file>
-
-<file path=customXml/item2.xml><?xml version="1.0" encoding="utf-8"?>
 <ct:contentTypeSchema xmlns:ct="http://schemas.microsoft.com/office/2006/metadata/contentType" xmlns:ma="http://schemas.microsoft.com/office/2006/metadata/properties/metaAttributes" ct:_="" ma:_="" ma:contentTypeName="Document" ma:contentTypeID="0x0101005E0B11ECA0051F4F8583FD2C5843BB58" ma:contentTypeVersion="11" ma:contentTypeDescription="Create a new document." ma:contentTypeScope="" ma:versionID="3885db155acf3df3fbb4ed9796a2d61b">
   <xsd:schema xmlns:xsd="http://www.w3.org/2001/XMLSchema" xmlns:xs="http://www.w3.org/2001/XMLSchema" xmlns:p="http://schemas.microsoft.com/office/2006/metadata/properties" xmlns:ns2="c22e42b2-449a-4e9f-8a39-ecb84f6cc7d7" xmlns:ns3="752ebb1d-8f0d-4fee-be8a-0990bb350186" targetNamespace="http://schemas.microsoft.com/office/2006/metadata/properties" ma:root="true" ma:fieldsID="45176f45d5167a41049a021beb52b1ba" ns2:_="" ns3:_="">
     <xsd:import namespace="c22e42b2-449a-4e9f-8a39-ecb84f6cc7d7"/>
@@ -5442,13 +5509,11 @@
 </ct:contentTypeSchema>
 </file>
 
-<file path=customXml/item3.xml><?xml version="1.0" encoding="utf-8"?>
-<p:properties xmlns:p="http://schemas.microsoft.com/office/2006/metadata/properties" xmlns:xsi="http://www.w3.org/2001/XMLSchema-instance" xmlns:pc="http://schemas.microsoft.com/office/infopath/2007/PartnerControls">
-  <documentManagement/>
-</p:properties>
+<file path=customXml/item2.xml><?xml version="1.0" encoding="utf-8"?>
+<b:Sources xmlns:b="http://schemas.openxmlformats.org/officeDocument/2006/bibliography" xmlns="http://schemas.openxmlformats.org/officeDocument/2006/bibliography" SelectedStyle="\APASixthEditionOfficeOnline.xsl" StyleName="APA" Version="6"/>
 </file>
 
-<file path=customXml/item4.xml><?xml version="1.0" encoding="utf-8"?>
+<file path=customXml/item3.xml><?xml version="1.0" encoding="utf-8"?>
 <?mso-contentType ?>
 <FormTemplates xmlns="http://schemas.microsoft.com/sharepoint/v3/contenttype/forms">
   <Display>DocumentLibraryForm</Display>
@@ -5457,15 +5522,13 @@
 </FormTemplates>
 </file>
 
-<file path=customXml/itemProps1.xml><?xml version="1.0" encoding="utf-8"?>
-<ds:datastoreItem xmlns:ds="http://schemas.openxmlformats.org/officeDocument/2006/customXml" ds:itemID="{F4165EDC-A58F-4BD3-B54E-E4F609AC10DD}">
-  <ds:schemaRefs>
-    <ds:schemaRef ds:uri="http://schemas.openxmlformats.org/officeDocument/2006/bibliography"/>
-  </ds:schemaRefs>
-</ds:datastoreItem>
+<file path=customXml/item4.xml><?xml version="1.0" encoding="utf-8"?>
+<p:properties xmlns:p="http://schemas.microsoft.com/office/2006/metadata/properties" xmlns:xsi="http://www.w3.org/2001/XMLSchema-instance" xmlns:pc="http://schemas.microsoft.com/office/infopath/2007/PartnerControls">
+  <documentManagement/>
+</p:properties>
 </file>
 
-<file path=customXml/itemProps2.xml><?xml version="1.0" encoding="utf-8"?>
+<file path=customXml/itemProps1.xml><?xml version="1.0" encoding="utf-8"?>
 <ds:datastoreItem xmlns:ds="http://schemas.openxmlformats.org/officeDocument/2006/customXml" ds:itemID="{404081C4-8AAA-4CD4-BAA3-8E14F46522B7}">
   <ds:schemaRefs>
     <ds:schemaRef ds:uri="http://schemas.microsoft.com/office/2006/metadata/contentType"/>
@@ -5484,19 +5547,27 @@
 </ds:datastoreItem>
 </file>
 
+<file path=customXml/itemProps2.xml><?xml version="1.0" encoding="utf-8"?>
+<ds:datastoreItem xmlns:ds="http://schemas.openxmlformats.org/officeDocument/2006/customXml" ds:itemID="{F4165EDC-A58F-4BD3-B54E-E4F609AC10DD}">
+  <ds:schemaRefs>
+    <ds:schemaRef ds:uri="http://schemas.openxmlformats.org/officeDocument/2006/bibliography"/>
+  </ds:schemaRefs>
+</ds:datastoreItem>
+</file>
+
 <file path=customXml/itemProps3.xml><?xml version="1.0" encoding="utf-8"?>
+<ds:datastoreItem xmlns:ds="http://schemas.openxmlformats.org/officeDocument/2006/customXml" ds:itemID="{20A2F896-B240-492A-90A3-C49AD5823D53}">
+  <ds:schemaRefs>
+    <ds:schemaRef ds:uri="http://schemas.microsoft.com/sharepoint/v3/contenttype/forms"/>
+  </ds:schemaRefs>
+</ds:datastoreItem>
+</file>
+
+<file path=customXml/itemProps4.xml><?xml version="1.0" encoding="utf-8"?>
 <ds:datastoreItem xmlns:ds="http://schemas.openxmlformats.org/officeDocument/2006/customXml" ds:itemID="{E5CC7C6A-19C2-44ED-ACC8-510A4B714969}">
   <ds:schemaRefs>
     <ds:schemaRef ds:uri="http://schemas.microsoft.com/office/2006/metadata/properties"/>
     <ds:schemaRef ds:uri="http://schemas.microsoft.com/office/infopath/2007/PartnerControls"/>
   </ds:schemaRefs>
 </ds:datastoreItem>
-</file>
-
-<file path=customXml/itemProps4.xml><?xml version="1.0" encoding="utf-8"?>
-<ds:datastoreItem xmlns:ds="http://schemas.openxmlformats.org/officeDocument/2006/customXml" ds:itemID="{20A2F896-B240-492A-90A3-C49AD5823D53}">
-  <ds:schemaRefs>
-    <ds:schemaRef ds:uri="http://schemas.microsoft.com/sharepoint/v3/contenttype/forms"/>
-  </ds:schemaRefs>
-</ds:datastoreItem>
 </file>
</xml_diff>